<commit_message>
Adding more information, some clean-up
</commit_message>
<xml_diff>
--- a/labs/LabKeystone_I_boot.docx
+++ b/labs/LabKeystone_I_boot.docx
@@ -220,10 +220,7 @@
         </w:numPr>
       </w:pPr>
       <w:r>
-        <w:t>Load and run the led_play.out file on</w:t>
-      </w:r>
-      <w:r>
-        <w:t xml:space="preserve"> core 0 </w:t>
+        <w:t xml:space="preserve">Load and run the led_play.out file on core 0 </w:t>
       </w:r>
       <w:r>
         <w:t>of the</w:t>
@@ -278,19 +275,7 @@
     </w:p>
     <w:p>
       <w:r>
-        <w:t xml:space="preserve">The RBL expects the image flashed on the SPI flash to be in Boot Table Format. The led_play example application Code has to be first converted into a Boot Table Format, using the hex6x utility present in CCS installation folder. </w:t>
-      </w:r>
-      <w:r>
-        <w:t>(…</w:t>
-      </w:r>
-      <w:r>
-        <w:t>\ccsv5\tools\compiler\c6000_7.4.2\bin)</w:t>
-      </w:r>
-      <w:r>
-        <w:t xml:space="preserve"> (Or a different version of the compiler)</w:t>
-      </w:r>
-      <w:r>
-        <w:t xml:space="preserve">. The hex6x utility expects an rmd file in which you provide path to the application binary and a format in which the boot table is expected. The documentation for hex6x utility is provided in the </w:t>
+        <w:t xml:space="preserve">The RBL expects the image flashed on the SPI flash to be in Boot Table Format. The led_play example application Code has to be first converted into a Boot Table Format, using the hex6x utility present in CCS installation folder. (…\ccsv5\tools\compiler\c6000_7.4.2\bin) (Or a different version of the compiler). The hex6x utility expects an rmd file in which you provide path to the application binary and a format in which the boot table is expected. The documentation for hex6x utility is provided in the </w:t>
       </w:r>
       <w:r>
         <w:rPr>
@@ -303,13 +288,7 @@
         <w:t xml:space="preserve"> </w:t>
       </w:r>
       <w:r>
-        <w:t xml:space="preserve">The RMD file contains, few of the following </w:t>
-      </w:r>
-      <w:r>
-        <w:t>information:</w:t>
-      </w:r>
-      <w:r>
-        <w:t xml:space="preserve">- </w:t>
+        <w:t xml:space="preserve">The RMD file contains, few of the following information:- </w:t>
       </w:r>
     </w:p>
     <w:p>
@@ -502,10 +481,7 @@
         <w:t xml:space="preserve">Copy hex6x from the bin directory </w:t>
       </w:r>
       <w:r>
-        <w:t>(…\ccsv5\tools\compiler\c6000_7.4.2\bin)</w:t>
-      </w:r>
-      <w:r>
-        <w:t xml:space="preserve"> to the temp directory</w:t>
+        <w:t>(…\ccsv5\tools\compiler\c6000_7.4.2\bin) to the temp directory</w:t>
       </w:r>
     </w:p>
     <w:p>
@@ -1082,10 +1058,7 @@
     </w:p>
     <w:p>
       <w:r>
-        <w:t xml:space="preserve">From the generated output in previous step which is in the boot table format convert it into the i2c/spi format by </w:t>
-      </w:r>
-      <w:r>
-        <w:t xml:space="preserve">passing through the b2i2c. </w:t>
+        <w:t xml:space="preserve">From the generated output in previous step which is in the boot table format convert it into the i2c/spi format by passing through the b2i2c. </w:t>
       </w:r>
     </w:p>
     <w:p>
@@ -1107,10 +1080,7 @@
         <w:t xml:space="preserve"> </w:t>
       </w:r>
       <w:r>
-        <w:t>mcsdk_2_01_XX_YY</w:t>
-      </w:r>
-      <w:r>
-        <w:t>\tools\boot_loader\ibl\src\util\btoccs</w:t>
+        <w:t>mcsdk_2_01_XX_YY\tools\boot_loader\ibl\src\util\btoccs</w:t>
       </w:r>
     </w:p>
     <w:p/>
@@ -1310,13 +1280,7 @@
       </w:pPr>
       <w:r>
         <w:lastRenderedPageBreak/>
-        <w:t xml:space="preserve">Copy the </w:t>
-      </w:r>
-      <w:r>
-        <w:t>b2ccs</w:t>
-      </w:r>
-      <w:r>
-        <w:t>.exe utility from the release (directory …\MCSDK_2_01_XX\mcsdk_2_01_XX_YY</w:t>
+        <w:t>Copy the b2ccs.exe utility from the release (directory …\MCSDK_2_01_XX\mcsdk_2_01_XX_YY</w:t>
       </w:r>
       <w:r>
         <w:t>\tools\boot_loader\ibl\src\util</w:t>
@@ -1334,22 +1298,13 @@
         </w:numPr>
       </w:pPr>
       <w:r>
-        <w:t>Run b2ccs</w:t>
-      </w:r>
-      <w:r>
-        <w:t>, specify the input and output file name “</w:t>
-      </w:r>
-      <w:r>
-        <w:t xml:space="preserve">b2ccs  </w:t>
+        <w:t xml:space="preserve">Run b2ccs, specify the input and output file name “b2ccs  </w:t>
       </w:r>
       <w:r>
         <w:t>led_play.btbl.i2c</w:t>
       </w:r>
       <w:r>
-        <w:t xml:space="preserve"> led_play.i2c.ccs</w:t>
-      </w:r>
-      <w:r>
-        <w:t>”</w:t>
+        <w:t xml:space="preserve"> led_play.i2c.ccs”</w:t>
       </w:r>
     </w:p>
     <w:p>
@@ -1373,19 +1328,7 @@
         </w:numPr>
       </w:pPr>
       <w:r>
-        <w:t>Do dir and see that th</w:t>
-      </w:r>
-      <w:r>
-        <w:t>e i2c format file led_play</w:t>
-      </w:r>
-      <w:r>
-        <w:t>.i2c</w:t>
-      </w:r>
-      <w:r>
-        <w:t xml:space="preserve">.ccs </w:t>
-      </w:r>
-      <w:r>
-        <w:t xml:space="preserve"> was generated</w:t>
+        <w:t>Do dir and see that the i2c format file led_play.i2c.ccs  was generated</w:t>
       </w:r>
     </w:p>
     <w:p>
@@ -1996,14 +1939,7 @@
           <w:sz w:val="28"/>
           <w:szCs w:val="28"/>
         </w:rPr>
-        <w:t>Big Endian</w:t>
-      </w:r>
-      <w:r>
-        <w:rPr>
-          <w:sz w:val="28"/>
-          <w:szCs w:val="28"/>
-        </w:rPr>
-        <w:t xml:space="preserve"> format</w:t>
+        <w:t>Big Endian format</w:t>
       </w:r>
     </w:p>
     <w:p>
@@ -2011,7 +1947,10 @@
         <w:t xml:space="preserve">The program led_play was built as little endian. The EVM is running as little endian as well, but the RBL always works as big endian. The program byteswapccs  swaps the bytes for big endian RBL. The source for byteswapccs.c is given in the Appendix. An executable </w:t>
       </w:r>
       <w:r>
-        <w:t>was built using Visual Studio and will be given to the students.</w:t>
+        <w:t>was built</w:t>
+      </w:r>
+      <w:r>
+        <w:t xml:space="preserve"> and will be given to the students.</w:t>
       </w:r>
     </w:p>
     <w:p>
@@ -2023,10 +1962,7 @@
         </w:numPr>
       </w:pPr>
       <w:r>
-        <w:t xml:space="preserve">Create an EXE from byteswapccs.c </w:t>
-      </w:r>
-      <w:r>
-        <w:t xml:space="preserve"> (This is already done)</w:t>
+        <w:t>Create an EXE from byteswapccs.c  (This is already done)</w:t>
       </w:r>
     </w:p>
     <w:p>
@@ -2038,19 +1974,7 @@
         </w:numPr>
       </w:pPr>
       <w:r>
-        <w:t xml:space="preserve">Run byteswapccs.exe </w:t>
-      </w:r>
-      <w:r>
-        <w:t xml:space="preserve"> with the input file as the i2crom.ccs gen</w:t>
-      </w:r>
-      <w:r>
-        <w:t>e</w:t>
-      </w:r>
-      <w:r>
-        <w:t>rated at previous step and output as the app.dat that will be fla</w:t>
-      </w:r>
-      <w:r>
-        <w:t>shed to the NOR</w:t>
+        <w:t>Run byteswapccs.exe  with the input file as the i2crom.ccs generated at previous step and output as the app.dat that will be flashed to the NOR</w:t>
       </w:r>
     </w:p>
     <w:p>
@@ -2074,19 +1998,7 @@
         </w:numPr>
       </w:pPr>
       <w:r>
-        <w:t>Do dir and see that th</w:t>
-      </w:r>
-      <w:r>
-        <w:t>e big endian</w:t>
-      </w:r>
-      <w:r>
-        <w:t xml:space="preserve"> f</w:t>
-      </w:r>
-      <w:r>
-        <w:t>ile app.dat</w:t>
-      </w:r>
-      <w:r>
-        <w:t xml:space="preserve">  was generated</w:t>
+        <w:t>Do dir and see that the big endian file app.dat  was generated</w:t>
       </w:r>
     </w:p>
     <w:p>
@@ -2211,12 +2123,12 @@
         </w:numPr>
         <w:spacing w:after="0" w:line="240" w:lineRule="auto"/>
         <w:rPr>
-          <w:rFonts w:ascii="Arial" w:eastAsia="Times New Roman" w:hAnsi="Arial" w:cs="Arial"/>
-        </w:rPr>
-      </w:pPr>
-      <w:r>
-        <w:rPr>
-          <w:rFonts w:ascii="Arial" w:eastAsia="Times New Roman" w:hAnsi="Arial" w:cs="Arial"/>
+          <w:rFonts w:eastAsia="Times New Roman" w:cstheme="minorHAnsi"/>
+        </w:rPr>
+      </w:pPr>
+      <w:r>
+        <w:rPr>
+          <w:rFonts w:eastAsia="Times New Roman" w:cstheme="minorHAnsi"/>
         </w:rPr>
         <w:t xml:space="preserve">SW3 DSP Boot mode, DSP Configuration </w:t>
       </w:r>
@@ -2230,12 +2142,12 @@
         </w:numPr>
         <w:spacing w:after="0" w:line="240" w:lineRule="auto"/>
         <w:rPr>
-          <w:rFonts w:ascii="Arial" w:eastAsia="Times New Roman" w:hAnsi="Arial" w:cs="Arial"/>
-        </w:rPr>
-      </w:pPr>
-      <w:r>
-        <w:rPr>
-          <w:rFonts w:ascii="Arial" w:eastAsia="Times New Roman" w:hAnsi="Arial" w:cs="Arial"/>
+          <w:rFonts w:eastAsia="Times New Roman" w:cstheme="minorHAnsi"/>
+        </w:rPr>
+      </w:pPr>
+      <w:r>
+        <w:rPr>
+          <w:rFonts w:eastAsia="Times New Roman" w:cstheme="minorHAnsi"/>
         </w:rPr>
         <w:t xml:space="preserve">SW4 DSP boot Configuration </w:t>
       </w:r>
@@ -2249,12 +2161,12 @@
         </w:numPr>
         <w:spacing w:after="0" w:line="240" w:lineRule="auto"/>
         <w:rPr>
-          <w:rFonts w:ascii="Arial" w:eastAsia="Times New Roman" w:hAnsi="Arial" w:cs="Arial"/>
-        </w:rPr>
-      </w:pPr>
-      <w:r>
-        <w:rPr>
-          <w:rFonts w:ascii="Arial" w:eastAsia="Times New Roman" w:hAnsi="Arial" w:cs="Arial"/>
+          <w:rFonts w:eastAsia="Times New Roman" w:cstheme="minorHAnsi"/>
+        </w:rPr>
+      </w:pPr>
+      <w:r>
+        <w:rPr>
+          <w:rFonts w:eastAsia="Times New Roman" w:cstheme="minorHAnsi"/>
         </w:rPr>
         <w:t xml:space="preserve">SW5 DSP boot Configuration </w:t>
       </w:r>
@@ -2268,12 +2180,12 @@
         </w:numPr>
         <w:spacing w:after="0" w:line="240" w:lineRule="auto"/>
         <w:rPr>
-          <w:rFonts w:ascii="Arial" w:eastAsia="Times New Roman" w:hAnsi="Arial" w:cs="Arial"/>
-        </w:rPr>
-      </w:pPr>
-      <w:r>
-        <w:rPr>
-          <w:rFonts w:ascii="Arial" w:eastAsia="Times New Roman" w:hAnsi="Arial" w:cs="Arial"/>
+          <w:rFonts w:eastAsia="Times New Roman" w:cstheme="minorHAnsi"/>
+        </w:rPr>
+      </w:pPr>
+      <w:r>
+        <w:rPr>
+          <w:rFonts w:eastAsia="Times New Roman" w:cstheme="minorHAnsi"/>
         </w:rPr>
         <w:t xml:space="preserve">SW6  DSP boot Configuration, PLL setting, PCIe mode Selection </w:t>
       </w:r>
@@ -2698,20 +2610,176 @@
         <w:rPr>
           <w:rFonts w:eastAsia="Times New Roman"/>
         </w:rPr>
-        <w:t>2. Copy the binary file to writer\nor\evmc66xxl\bin dir</w:t>
-      </w:r>
+        <w:t xml:space="preserve">2. Copy </w:t>
+      </w:r>
+      <w:proofErr w:type="gramStart"/>
       <w:r>
         <w:rPr>
           <w:rFonts w:eastAsia="Times New Roman"/>
         </w:rPr>
-        <w:t>ectory, and rename it to app.dat</w:t>
+        <w:t xml:space="preserve">app.dat </w:t>
       </w:r>
       <w:r>
         <w:rPr>
           <w:rFonts w:eastAsia="Times New Roman"/>
         </w:rPr>
+        <w:t xml:space="preserve"> file</w:t>
+      </w:r>
+      <w:proofErr w:type="gramEnd"/>
+      <w:r>
+        <w:rPr>
+          <w:rFonts w:eastAsia="Times New Roman"/>
+        </w:rPr>
+        <w:t xml:space="preserve"> to writer\nor\evmc66xxl\bin dir</w:t>
+      </w:r>
+      <w:r>
+        <w:rPr>
+          <w:rFonts w:eastAsia="Times New Roman"/>
+        </w:rPr>
+        <w:t>ectory</w:t>
+      </w:r>
+    </w:p>
+    <w:p>
+      <w:pPr>
+        <w:ind w:left="360"/>
+        <w:rPr>
+          <w:rFonts w:eastAsia="Times New Roman"/>
+        </w:rPr>
+      </w:pPr>
+      <w:r>
+        <w:rPr>
+          <w:rFonts w:eastAsia="Times New Roman"/>
+        </w:rPr>
+        <w:t>3. Change the file_</w:t>
+      </w:r>
+      <w:proofErr w:type="gramStart"/>
+      <w:r>
+        <w:rPr>
+          <w:rFonts w:eastAsia="Times New Roman"/>
+        </w:rPr>
+        <w:t xml:space="preserve">name </w:t>
+      </w:r>
+      <w:r>
+        <w:rPr>
+          <w:rFonts w:eastAsia="Times New Roman"/>
+        </w:rPr>
+        <w:t xml:space="preserve"> to</w:t>
+      </w:r>
+      <w:proofErr w:type="gramEnd"/>
+      <w:r>
+        <w:rPr>
+          <w:rFonts w:eastAsia="Times New Roman"/>
+        </w:rPr>
+        <w:t xml:space="preserve"> app.dat </w:t>
+      </w:r>
+      <w:r>
+        <w:rPr>
+          <w:rFonts w:eastAsia="Times New Roman"/>
+        </w:rPr>
+        <w:t xml:space="preserve">and start_addr </w:t>
+      </w:r>
+      <w:r>
+        <w:rPr>
+          <w:rFonts w:eastAsia="Times New Roman"/>
+        </w:rPr>
+        <w:t xml:space="preserve">to 0 </w:t>
+      </w:r>
+      <w:r>
+        <w:rPr>
+          <w:rFonts w:eastAsia="Times New Roman"/>
+        </w:rPr>
+        <w:t>in writer\nor\evmc66xxl\bin\n</w:t>
+      </w:r>
+      <w:r>
+        <w:rPr>
+          <w:rFonts w:eastAsia="Times New Roman"/>
+        </w:rPr>
+        <w:t xml:space="preserve">orwriter_input.txt </w:t>
+      </w:r>
+      <w:r>
+        <w:rPr>
+          <w:rFonts w:eastAsia="Times New Roman"/>
+        </w:rPr>
+        <w:t>if necessary.</w:t>
+      </w:r>
+      <w:r>
+        <w:rPr>
+          <w:rFonts w:eastAsia="Times New Roman"/>
+        </w:rPr>
+        <w:t xml:space="preserve">  See the screen shot </w:t>
+      </w:r>
+      <w:proofErr w:type="gramStart"/>
+      <w:r>
+        <w:rPr>
+          <w:rFonts w:eastAsia="Times New Roman"/>
+        </w:rPr>
+        <w:t>below  for</w:t>
+      </w:r>
+      <w:proofErr w:type="gramEnd"/>
+      <w:r>
+        <w:rPr>
+          <w:rFonts w:eastAsia="Times New Roman"/>
+        </w:rPr>
+        <w:t xml:space="preserve"> the norwrite_input.txt file</w:t>
+      </w:r>
+    </w:p>
+    <w:p>
+      <w:pPr>
+        <w:ind w:left="360"/>
+        <w:rPr>
+          <w:rFonts w:eastAsia="Times New Roman"/>
+        </w:rPr>
+      </w:pPr>
+      <w:r>
+        <w:rPr>
+          <w:rFonts w:eastAsia="Times New Roman"/>
+        </w:rPr>
+        <w:t>4. Open CCSv5 and launch the evmc66xx emulator target configuration and connect to core 0.</w:t>
+      </w:r>
+    </w:p>
+    <w:p>
+      <w:pPr>
+        <w:ind w:left="360"/>
+        <w:rPr>
+          <w:rFonts w:eastAsia="Times New Roman"/>
+        </w:rPr>
+      </w:pPr>
+      <w:r>
+        <w:rPr>
+          <w:rFonts w:eastAsia="Times New Roman"/>
+        </w:rPr>
+        <w:t xml:space="preserve">5. Load the program writer\nor\evmc66xxl\bin\norwriter_evm66xxl.out to CCS, be sure evmc66xxl.gel is used in CCS </w:t>
+      </w:r>
+      <w:r>
+        <w:rPr>
+          <w:rFonts w:eastAsia="Times New Roman"/>
+        </w:rPr>
+        <w:t xml:space="preserve"> </w:t>
+      </w:r>
+      <w:r>
+        <w:rPr>
+          <w:rFonts w:eastAsia="Times New Roman"/>
+        </w:rPr>
+        <w:t xml:space="preserve">and DDR is </w:t>
+      </w:r>
+      <w:r>
+        <w:rPr>
+          <w:rFonts w:eastAsia="Times New Roman"/>
+        </w:rPr>
+        <w:t>initialized</w:t>
+      </w:r>
+      <w:r>
+        <w:rPr>
+          <w:rFonts w:eastAsia="Times New Roman"/>
+        </w:rPr>
         <w:t>.</w:t>
       </w:r>
+      <w:r>
+        <w:rPr>
+          <w:rFonts w:eastAsia="Times New Roman"/>
+        </w:rPr>
+        <w:t xml:space="preserve">  Ignore the red comment that says that it does not find the main() C source.</w:t>
+      </w:r>
     </w:p>
     <w:p>
       <w:pPr>
@@ -2724,43 +2792,93 @@
         <w:rPr>
           <w:rFonts w:eastAsia="Times New Roman"/>
         </w:rPr>
-        <w:t xml:space="preserve">3. Change the file_name </w:t>
-      </w:r>
-      <w:r>
+        <w:t>6. Open the Memory view (in CCSv5, view-&gt;Memory Browser), and view the memory address 0x80000000.</w:t>
+      </w:r>
+    </w:p>
+    <w:p>
+      <w:pPr>
+        <w:ind w:left="360"/>
         <w:rPr>
           <w:rFonts w:eastAsia="Times New Roman"/>
         </w:rPr>
-        <w:t xml:space="preserve"> to app.dat </w:t>
-      </w:r>
+      </w:pPr>
       <w:r>
         <w:rPr>
           <w:rFonts w:eastAsia="Times New Roman"/>
         </w:rPr>
-        <w:t xml:space="preserve">and start_addr </w:t>
+        <w:t>7. Load app.dat</w:t>
       </w:r>
       <w:r>
         <w:rPr>
           <w:rFonts w:eastAsia="Times New Roman"/>
         </w:rPr>
-        <w:t xml:space="preserve">to 0 </w:t>
-      </w:r>
-      <w:r>
+        <w:t xml:space="preserve"> to 0x80000000:</w:t>
+      </w:r>
+    </w:p>
+    <w:p>
+      <w:pPr>
+        <w:ind w:left="360"/>
         <w:rPr>
           <w:rFonts w:eastAsia="Times New Roman"/>
         </w:rPr>
-        <w:t>in writer\nor\evmc66xxl\bin\n</w:t>
-      </w:r>
+      </w:pPr>
       <w:r>
         <w:rPr>
           <w:rFonts w:eastAsia="Times New Roman"/>
         </w:rPr>
-        <w:t xml:space="preserve">orwriter_input.txt </w:t>
-      </w:r>
-      <w:r>
+        <w:t xml:space="preserve">     * In CCSv5, right click mouse in memory window, select "load memory".</w:t>
+      </w:r>
+    </w:p>
+    <w:p>
+      <w:pPr>
+        <w:ind w:left="360"/>
         <w:rPr>
           <w:rFonts w:eastAsia="Times New Roman"/>
         </w:rPr>
-        <w:t>if necessary.</w:t>
+      </w:pPr>
+      <w:r>
+        <w:rPr>
+          <w:rFonts w:eastAsia="Times New Roman"/>
+        </w:rPr>
+        <w:t xml:space="preserve">     * Browse and select </w:t>
+      </w:r>
+      <w:r>
+        <w:rPr>
+          <w:rFonts w:eastAsia="Times New Roman"/>
+        </w:rPr>
+        <w:t>writer\nor\evmc66xxl\bin\app.dat</w:t>
+      </w:r>
+      <w:r>
+        <w:rPr>
+          <w:rFonts w:eastAsia="Times New Roman"/>
+        </w:rPr>
+        <w:t xml:space="preserve"> (TI</w:t>
+      </w:r>
+      <w:r>
+        <w:rPr>
+          <w:rFonts w:eastAsia="Times New Roman"/>
+        </w:rPr>
+        <w:t xml:space="preserve"> data format), click "next</w:t>
+      </w:r>
+      <w:proofErr w:type="gramStart"/>
+      <w:r>
+        <w:rPr>
+          <w:rFonts w:eastAsia="Times New Roman"/>
+        </w:rPr>
+        <w:t>"</w:t>
+      </w:r>
+      <w:r>
+        <w:rPr>
+          <w:rFonts w:eastAsia="Times New Roman"/>
+        </w:rPr>
+        <w:t xml:space="preserve"> .</w:t>
+      </w:r>
+      <w:proofErr w:type="gramEnd"/>
+      <w:r>
+        <w:rPr>
+          <w:rFonts w:eastAsia="Times New Roman"/>
+        </w:rPr>
+        <w:t xml:space="preserve"> See the following screen shot</w:t>
       </w:r>
     </w:p>
     <w:p>
@@ -2770,11 +2888,68 @@
           <w:rFonts w:eastAsia="Times New Roman"/>
         </w:rPr>
       </w:pPr>
-      <w:r>
+    </w:p>
+    <w:p>
+      <w:pPr>
+        <w:ind w:left="360"/>
         <w:rPr>
           <w:rFonts w:eastAsia="Times New Roman"/>
         </w:rPr>
-        <w:t>4. Open CCSv5 and launch the evmc66xx emulator target configuration and connect to core 0.</w:t>
+      </w:pPr>
+      <w:r>
+        <w:rPr>
+          <w:rFonts w:eastAsia="Times New Roman"/>
+          <w:noProof/>
+        </w:rPr>
+        <w:lastRenderedPageBreak/>
+        <w:drawing>
+          <wp:inline distT="0" distB="0" distL="0" distR="0">
+            <wp:extent cx="5934075" cy="4514850"/>
+            <wp:effectExtent l="0" t="0" r="9525" b="0"/>
+            <wp:docPr id="2" name="Picture 2"/>
+            <wp:cNvGraphicFramePr>
+              <a:graphicFrameLocks xmlns:a="http://schemas.openxmlformats.org/drawingml/2006/main" noChangeAspect="1"/>
+            </wp:cNvGraphicFramePr>
+            <a:graphic xmlns:a="http://schemas.openxmlformats.org/drawingml/2006/main">
+              <a:graphicData uri="http://schemas.openxmlformats.org/drawingml/2006/picture">
+                <pic:pic xmlns:pic="http://schemas.openxmlformats.org/drawingml/2006/picture">
+                  <pic:nvPicPr>
+                    <pic:cNvPr id="0" name="Picture 1"/>
+                    <pic:cNvPicPr>
+                      <a:picLocks noChangeAspect="1" noChangeArrowheads="1"/>
+                    </pic:cNvPicPr>
+                  </pic:nvPicPr>
+                  <pic:blipFill>
+                    <a:blip r:embed="rId21">
+                      <a:extLst>
+                        <a:ext uri="{28A0092B-C50C-407E-A947-70E740481C1C}">
+                          <a14:useLocalDpi xmlns:a14="http://schemas.microsoft.com/office/drawing/2010/main" val="0"/>
+                        </a:ext>
+                      </a:extLst>
+                    </a:blip>
+                    <a:srcRect/>
+                    <a:stretch>
+                      <a:fillRect/>
+                    </a:stretch>
+                  </pic:blipFill>
+                  <pic:spPr bwMode="auto">
+                    <a:xfrm>
+                      <a:off x="0" y="0"/>
+                      <a:ext cx="5934075" cy="4514850"/>
+                    </a:xfrm>
+                    <a:prstGeom prst="rect">
+                      <a:avLst/>
+                    </a:prstGeom>
+                    <a:noFill/>
+                    <a:ln>
+                      <a:noFill/>
+                    </a:ln>
+                  </pic:spPr>
+                </pic:pic>
+              </a:graphicData>
+            </a:graphic>
+          </wp:inline>
+        </w:drawing>
       </w:r>
     </w:p>
     <w:p>
@@ -2788,37 +2963,95 @@
         <w:rPr>
           <w:rFonts w:eastAsia="Times New Roman"/>
         </w:rPr>
-        <w:t xml:space="preserve">5. Load the program writer\nor\evmc66xxl\bin\norwriter_evm66xxl.out to CCS, be sure evmc66xxl.gel is used in CCS </w:t>
-      </w:r>
+        <w:t xml:space="preserve">     * Set the Start Address to "0x80000000"</w:t>
+      </w:r>
+      <w:proofErr w:type="gramStart"/>
       <w:r>
         <w:rPr>
           <w:rFonts w:eastAsia="Times New Roman"/>
         </w:rPr>
+        <w:t>,</w:t>
+      </w:r>
+      <w:proofErr w:type="gramEnd"/>
+      <w:r>
+        <w:rPr>
+          <w:rFonts w:eastAsia="Times New Roman"/>
+        </w:rPr>
         <w:t xml:space="preserve"> </w:t>
       </w:r>
       <w:r>
         <w:rPr>
           <w:rFonts w:eastAsia="Times New Roman"/>
         </w:rPr>
-        <w:t xml:space="preserve">and DDR is </w:t>
+        <w:t>enter the size of the file.  If you check the line “use the file header information to set the start address and size of memory block to be loaded, it will load the file size automatically, see the picture below. C</w:t>
       </w:r>
       <w:r>
         <w:rPr>
           <w:rFonts w:eastAsia="Times New Roman"/>
         </w:rPr>
-        <w:t>initialized</w:t>
-      </w:r>
-      <w:r>
+        <w:t>lick "finish"</w:t>
+      </w:r>
+    </w:p>
+    <w:p>
+      <w:pPr>
+        <w:ind w:left="360"/>
         <w:rPr>
           <w:rFonts w:eastAsia="Times New Roman"/>
         </w:rPr>
-        <w:t>.</w:t>
-      </w:r>
+      </w:pPr>
       <w:r>
         <w:rPr>
           <w:rFonts w:eastAsia="Times New Roman"/>
-        </w:rPr>
-        <w:t xml:space="preserve">  Ignore the red comment that says that it does not find the main() C source.</w:t>
+          <w:noProof/>
+        </w:rPr>
+        <w:drawing>
+          <wp:inline distT="0" distB="0" distL="0" distR="0">
+            <wp:extent cx="5276850" cy="438150"/>
+            <wp:effectExtent l="0" t="0" r="0" b="0"/>
+            <wp:docPr id="3" name="Picture 3"/>
+            <wp:cNvGraphicFramePr>
+              <a:graphicFrameLocks xmlns:a="http://schemas.openxmlformats.org/drawingml/2006/main" noChangeAspect="1"/>
+            </wp:cNvGraphicFramePr>
+            <a:graphic xmlns:a="http://schemas.openxmlformats.org/drawingml/2006/main">
+              <a:graphicData uri="http://schemas.openxmlformats.org/drawingml/2006/picture">
+                <pic:pic xmlns:pic="http://schemas.openxmlformats.org/drawingml/2006/picture">
+                  <pic:nvPicPr>
+                    <pic:cNvPr id="0" name="Picture 2"/>
+                    <pic:cNvPicPr>
+                      <a:picLocks noChangeAspect="1" noChangeArrowheads="1"/>
+                    </pic:cNvPicPr>
+                  </pic:nvPicPr>
+                  <pic:blipFill>
+                    <a:blip r:embed="rId22">
+                      <a:extLst>
+                        <a:ext uri="{28A0092B-C50C-407E-A947-70E740481C1C}">
+                          <a14:useLocalDpi xmlns:a14="http://schemas.microsoft.com/office/drawing/2010/main" val="0"/>
+                        </a:ext>
+                      </a:extLst>
+                    </a:blip>
+                    <a:srcRect/>
+                    <a:stretch>
+                      <a:fillRect/>
+                    </a:stretch>
+                  </pic:blipFill>
+                  <pic:spPr bwMode="auto">
+                    <a:xfrm>
+                      <a:off x="0" y="0"/>
+                      <a:ext cx="5276850" cy="438150"/>
+                    </a:xfrm>
+                    <a:prstGeom prst="rect">
+                      <a:avLst/>
+                    </a:prstGeom>
+                    <a:noFill/>
+                    <a:ln>
+                      <a:noFill/>
+                    </a:ln>
+                  </pic:spPr>
+                </pic:pic>
+              </a:graphicData>
+            </a:graphic>
+          </wp:inline>
+        </w:drawing>
       </w:r>
     </w:p>
     <w:p>
@@ -2832,95 +3065,27 @@
         <w:rPr>
           <w:rFonts w:eastAsia="Times New Roman"/>
         </w:rPr>
-        <w:t>6. Open the Memory view (in CCSv5, view-&gt;Memory Browser), and view the memory address 0x80000000.</w:t>
-      </w:r>
-    </w:p>
-    <w:p>
-      <w:pPr>
-        <w:ind w:left="360"/>
+        <w:t xml:space="preserve">8. After the </w:t>
+      </w:r>
+      <w:proofErr w:type="gramStart"/>
+      <w:r>
         <w:rPr>
           <w:rFonts w:eastAsia="Times New Roman"/>
         </w:rPr>
-      </w:pPr>
+        <w:t xml:space="preserve">app.dat </w:t>
+      </w:r>
       <w:r>
         <w:rPr>
           <w:rFonts w:eastAsia="Times New Roman"/>
         </w:rPr>
-        <w:t>7. Load app.dat</w:t>
-      </w:r>
+        <w:t xml:space="preserve"> file</w:t>
+      </w:r>
+      <w:proofErr w:type="gramEnd"/>
       <w:r>
         <w:rPr>
           <w:rFonts w:eastAsia="Times New Roman"/>
         </w:rPr>
-        <w:t xml:space="preserve"> to 0x80000000:</w:t>
-      </w:r>
-    </w:p>
-    <w:p>
-      <w:pPr>
-        <w:ind w:left="360"/>
-        <w:rPr>
-          <w:rFonts w:eastAsia="Times New Roman"/>
-        </w:rPr>
-      </w:pPr>
-      <w:r>
-        <w:rPr>
-          <w:rFonts w:eastAsia="Times New Roman"/>
-        </w:rPr>
-        <w:t xml:space="preserve">     * In CCSv5, right click mouse in memory window, select "load memory".</w:t>
-      </w:r>
-    </w:p>
-    <w:p>
-      <w:pPr>
-        <w:ind w:left="360"/>
-        <w:rPr>
-          <w:rFonts w:eastAsia="Times New Roman"/>
-        </w:rPr>
-      </w:pPr>
-      <w:r>
-        <w:rPr>
-          <w:rFonts w:eastAsia="Times New Roman"/>
-        </w:rPr>
-        <w:t xml:space="preserve">     * Browse and select </w:t>
-      </w:r>
-      <w:r>
-        <w:rPr>
-          <w:rFonts w:eastAsia="Times New Roman"/>
-        </w:rPr>
-        <w:t>writer\nor\evmc66xxl\bin\app.dat</w:t>
-      </w:r>
-      <w:r>
-        <w:rPr>
-          <w:rFonts w:eastAsia="Times New Roman"/>
-        </w:rPr>
-        <w:t xml:space="preserve"> (raw data format), click "next"</w:t>
-      </w:r>
-    </w:p>
-    <w:p>
-      <w:pPr>
-        <w:ind w:left="360"/>
-        <w:rPr>
-          <w:rFonts w:eastAsia="Times New Roman"/>
-        </w:rPr>
-      </w:pPr>
-      <w:r>
-        <w:rPr>
-          <w:rFonts w:eastAsia="Times New Roman"/>
-        </w:rPr>
-        <w:t xml:space="preserve">     * Set the Start Address to "0x80000000", Type-size to 32-bits, leave swap unchecked, click "finish"</w:t>
-      </w:r>
-    </w:p>
-    <w:p>
-      <w:pPr>
-        <w:ind w:left="360"/>
-        <w:rPr>
-          <w:rFonts w:eastAsia="Times New Roman"/>
-        </w:rPr>
-      </w:pPr>
-      <w:r>
-        <w:rPr>
-          <w:rFonts w:eastAsia="Times New Roman"/>
-        </w:rPr>
-        <w:t>8. After the binary file is loaded into the memory, run the program (in CCSv5, press F8), it will start to program the  NOR.</w:t>
+        <w:t xml:space="preserve"> is loaded into the memory, run the program (in CCSv5, press F8), it will start to program the  NOR.</w:t>
       </w:r>
     </w:p>
     <w:p>
@@ -3013,7 +3178,7 @@
                     </pic:cNvPicPr>
                   </pic:nvPicPr>
                   <pic:blipFill>
-                    <a:blip r:embed="rId21">
+                    <a:blip r:embed="rId23">
                       <a:extLst>
                         <a:ext uri="{28A0092B-C50C-407E-A947-70E740481C1C}">
                           <a14:useLocalDpi xmlns:a14="http://schemas.microsoft.com/office/drawing/2010/main" val="0"/>
@@ -3119,7 +3284,7 @@
                     <pic:cNvPicPr/>
                   </pic:nvPicPr>
                   <pic:blipFill>
-                    <a:blip r:embed="rId22"/>
+                    <a:blip r:embed="rId24"/>
                     <a:stretch>
                       <a:fillRect/>
                     </a:stretch>
@@ -3210,7 +3375,7 @@
                     </pic:cNvPicPr>
                   </pic:nvPicPr>
                   <pic:blipFill>
-                    <a:blip r:embed="rId23">
+                    <a:blip r:embed="rId25">
                       <a:extLst>
                         <a:ext uri="{28A0092B-C50C-407E-A947-70E740481C1C}">
                           <a14:useLocalDpi xmlns:a14="http://schemas.microsoft.com/office/drawing/2010/main" val="0"/>
@@ -3345,7 +3510,7 @@
                     </pic:cNvPicPr>
                   </pic:nvPicPr>
                   <pic:blipFill>
-                    <a:blip r:embed="rId24">
+                    <a:blip r:embed="rId26">
                       <a:extLst>
                         <a:ext uri="{28A0092B-C50C-407E-A947-70E740481C1C}">
                           <a14:useLocalDpi xmlns:a14="http://schemas.microsoft.com/office/drawing/2010/main" val="0"/>
@@ -3379,60 +3544,8 @@
     </w:p>
     <w:p/>
     <w:p>
-      <w:r>
-        <w:rPr>
-          <w:noProof/>
-        </w:rPr>
-        <w:lastRenderedPageBreak/>
-        <w:drawing>
-          <wp:inline distT="0" distB="0" distL="0" distR="0">
-            <wp:extent cx="4762500" cy="1752600"/>
-            <wp:effectExtent l="0" t="0" r="0" b="0"/>
-            <wp:docPr id="29" name="Picture 29"/>
-            <wp:cNvGraphicFramePr>
-              <a:graphicFrameLocks xmlns:a="http://schemas.openxmlformats.org/drawingml/2006/main" noChangeAspect="1"/>
-            </wp:cNvGraphicFramePr>
-            <a:graphic xmlns:a="http://schemas.openxmlformats.org/drawingml/2006/main">
-              <a:graphicData uri="http://schemas.openxmlformats.org/drawingml/2006/picture">
-                <pic:pic xmlns:pic="http://schemas.openxmlformats.org/drawingml/2006/picture">
-                  <pic:nvPicPr>
-                    <pic:cNvPr id="0" name="Picture 23"/>
-                    <pic:cNvPicPr>
-                      <a:picLocks noChangeAspect="1" noChangeArrowheads="1"/>
-                    </pic:cNvPicPr>
-                  </pic:nvPicPr>
-                  <pic:blipFill>
-                    <a:blip r:embed="rId25">
-                      <a:extLst>
-                        <a:ext uri="{28A0092B-C50C-407E-A947-70E740481C1C}">
-                          <a14:useLocalDpi xmlns:a14="http://schemas.microsoft.com/office/drawing/2010/main" val="0"/>
-                        </a:ext>
-                      </a:extLst>
-                    </a:blip>
-                    <a:srcRect/>
-                    <a:stretch>
-                      <a:fillRect/>
-                    </a:stretch>
-                  </pic:blipFill>
-                  <pic:spPr bwMode="auto">
-                    <a:xfrm>
-                      <a:off x="0" y="0"/>
-                      <a:ext cx="4762500" cy="1752600"/>
-                    </a:xfrm>
-                    <a:prstGeom prst="rect">
-                      <a:avLst/>
-                    </a:prstGeom>
-                    <a:noFill/>
-                    <a:ln>
-                      <a:noFill/>
-                    </a:ln>
-                  </pic:spPr>
-                </pic:pic>
-              </a:graphicData>
-            </a:graphic>
-          </wp:inline>
-        </w:drawing>
-      </w:r>
+      <w:bookmarkStart w:id="3" w:name="_GoBack"/>
+      <w:bookmarkEnd w:id="3"/>
     </w:p>
     <w:p>
       <w:pPr>
@@ -3458,6 +3571,7 @@
         <w:rPr>
           <w:noProof/>
         </w:rPr>
+        <w:lastRenderedPageBreak/>
         <w:drawing>
           <wp:inline distT="0" distB="0" distL="0" distR="0">
             <wp:extent cx="5934075" cy="2733675"/>
@@ -3476,7 +3590,7 @@
                     </pic:cNvPicPr>
                   </pic:nvPicPr>
                   <pic:blipFill>
-                    <a:blip r:embed="rId26">
+                    <a:blip r:embed="rId27">
                       <a:extLst>
                         <a:ext uri="{28A0092B-C50C-407E-A947-70E740481C1C}">
                           <a14:useLocalDpi xmlns:a14="http://schemas.microsoft.com/office/drawing/2010/main" val="0"/>
@@ -3507,8 +3621,6 @@
           </wp:inline>
         </w:drawing>
       </w:r>
-      <w:bookmarkStart w:id="3" w:name="_GoBack"/>
-      <w:bookmarkEnd w:id="3"/>
     </w:p>
     <w:p/>
     <w:p>
@@ -7265,13 +7377,7 @@
     </w:p>
     <w:p>
       <w:r>
-        <w:t>pri</w:t>
-      </w:r>
-      <w:r>
-        <w:t xml:space="preserve">ntf (stderr, "%s: </w:t>
-      </w:r>
-      <w:r>
-        <w:t xml:space="preserve"> input file %s\n", argv[1]);</w:t>
+        <w:t>printf (stderr, "%s:  input file %s\n", argv[1]);</w:t>
       </w:r>
     </w:p>
     <w:p>
@@ -7306,16 +7412,7 @@
     </w:p>
     <w:p>
       <w:r>
-        <w:t xml:space="preserve">      </w:t>
-      </w:r>
-      <w:r>
-        <w:t>pri</w:t>
-      </w:r>
-      <w:r>
-        <w:t xml:space="preserve">ntf (stderr, "%s: </w:t>
-      </w:r>
-      <w:r>
-        <w:t xml:space="preserve"> output file %s\n", argv[2]);</w:t>
+        <w:t xml:space="preserve">      printf (stderr, "%s:  output file %s\n", argv[2]);</w:t>
       </w:r>
     </w:p>
     <w:p/>
@@ -7342,16 +7439,7 @@
     <w:p/>
     <w:p>
       <w:r>
-        <w:t xml:space="preserve">  printf (</w:t>
-      </w:r>
-      <w:r>
-        <w:t xml:space="preserve"> "</w:t>
-      </w:r>
-      <w:r>
-        <w:t xml:space="preserve">  header   -&gt; </w:t>
-      </w:r>
-      <w:r>
-        <w:t>%x %x %x %x %x", &amp;a, &amp;b, &amp;c, &amp;d, &amp;n);</w:t>
+        <w:t xml:space="preserve">  printf ( "  header   -&gt; %x %x %x %x %x", &amp;a, &amp;b, &amp;c, &amp;d, &amp;n);</w:t>
       </w:r>
     </w:p>
     <w:p/>
@@ -7406,10 +7494,7 @@
     </w:p>
     <w:p>
       <w:r>
-        <w:t xml:space="preserve">      </w:t>
-      </w:r>
-      <w:r>
-        <w:t>printf (fout, "0x%08x\n", v);</w:t>
+        <w:t xml:space="preserve">      printf (fout, "0x%08x\n", v);</w:t>
       </w:r>
     </w:p>
     <w:p>
@@ -8178,7 +8263,7 @@
       <w:lvlText w:val=""/>
       <w:lvlJc w:val="left"/>
       <w:pPr>
-        <w:ind w:left="720" w:hanging="360"/>
+        <w:ind w:left="1080" w:hanging="360"/>
       </w:pPr>
       <w:rPr>
         <w:rFonts w:ascii="Symbol" w:hAnsi="Symbol" w:hint="default"/>
@@ -8190,7 +8275,7 @@
       <w:lvlText w:val="o"/>
       <w:lvlJc w:val="left"/>
       <w:pPr>
-        <w:ind w:left="1440" w:hanging="360"/>
+        <w:ind w:left="1800" w:hanging="360"/>
       </w:pPr>
       <w:rPr>
         <w:rFonts w:ascii="Courier New" w:hAnsi="Courier New" w:cs="Courier New" w:hint="default"/>
@@ -8202,7 +8287,7 @@
       <w:lvlText w:val=""/>
       <w:lvlJc w:val="left"/>
       <w:pPr>
-        <w:ind w:left="2160" w:hanging="360"/>
+        <w:ind w:left="2520" w:hanging="360"/>
       </w:pPr>
       <w:rPr>
         <w:rFonts w:ascii="Wingdings" w:hAnsi="Wingdings" w:hint="default"/>
@@ -8214,7 +8299,7 @@
       <w:lvlText w:val=""/>
       <w:lvlJc w:val="left"/>
       <w:pPr>
-        <w:ind w:left="2880" w:hanging="360"/>
+        <w:ind w:left="3240" w:hanging="360"/>
       </w:pPr>
       <w:rPr>
         <w:rFonts w:ascii="Symbol" w:hAnsi="Symbol" w:hint="default"/>
@@ -8226,7 +8311,7 @@
       <w:lvlText w:val="o"/>
       <w:lvlJc w:val="left"/>
       <w:pPr>
-        <w:ind w:left="3600" w:hanging="360"/>
+        <w:ind w:left="3960" w:hanging="360"/>
       </w:pPr>
       <w:rPr>
         <w:rFonts w:ascii="Courier New" w:hAnsi="Courier New" w:cs="Courier New" w:hint="default"/>
@@ -8238,7 +8323,7 @@
       <w:lvlText w:val=""/>
       <w:lvlJc w:val="left"/>
       <w:pPr>
-        <w:ind w:left="4320" w:hanging="360"/>
+        <w:ind w:left="4680" w:hanging="360"/>
       </w:pPr>
       <w:rPr>
         <w:rFonts w:ascii="Wingdings" w:hAnsi="Wingdings" w:hint="default"/>
@@ -8250,7 +8335,7 @@
       <w:lvlText w:val=""/>
       <w:lvlJc w:val="left"/>
       <w:pPr>
-        <w:ind w:left="5040" w:hanging="360"/>
+        <w:ind w:left="5400" w:hanging="360"/>
       </w:pPr>
       <w:rPr>
         <w:rFonts w:ascii="Symbol" w:hAnsi="Symbol" w:hint="default"/>
@@ -8262,7 +8347,7 @@
       <w:lvlText w:val="o"/>
       <w:lvlJc w:val="left"/>
       <w:pPr>
-        <w:ind w:left="5760" w:hanging="360"/>
+        <w:ind w:left="6120" w:hanging="360"/>
       </w:pPr>
       <w:rPr>
         <w:rFonts w:ascii="Courier New" w:hAnsi="Courier New" w:cs="Courier New" w:hint="default"/>
@@ -8274,7 +8359,7 @@
       <w:lvlText w:val=""/>
       <w:lvlJc w:val="left"/>
       <w:pPr>
-        <w:ind w:left="6480" w:hanging="360"/>
+        <w:ind w:left="6840" w:hanging="360"/>
       </w:pPr>
       <w:rPr>
         <w:rFonts w:ascii="Wingdings" w:hAnsi="Wingdings" w:hint="default"/>

</xml_diff>